<commit_message>
Outline of responsibilities and data sources
</commit_message>
<xml_diff>
--- a/Project plan.docx
+++ b/Project plan.docx
@@ -35,35 +35,6 @@
       <w:pPr>
         <w:rPr>
           <w:rFonts w:cstheme="minorHAnsi"/>
-          <w:color w:val="000000" w:themeColor="text1"/>
-          <w:sz w:val="24"/>
-          <w:szCs w:val="24"/>
-        </w:rPr>
-      </w:pPr>
-      <w:r>
-        <w:rPr>
-          <w:rFonts w:cstheme="minorHAnsi"/>
-          <w:color w:val="000000" w:themeColor="text1"/>
-          <w:sz w:val="24"/>
-          <w:szCs w:val="24"/>
-        </w:rPr>
-        <w:t>Data sources:</w:t>
-      </w:r>
-    </w:p>
-    <w:p>
-      <w:pPr>
-        <w:rPr>
-          <w:rFonts w:cstheme="minorHAnsi"/>
-          <w:color w:val="000000" w:themeColor="text1"/>
-          <w:sz w:val="24"/>
-          <w:szCs w:val="24"/>
-        </w:rPr>
-      </w:pPr>
-    </w:p>
-    <w:p>
-      <w:pPr>
-        <w:rPr>
-          <w:rFonts w:cstheme="minorHAnsi"/>
           <w:b/>
           <w:bCs/>
           <w:color w:val="000000" w:themeColor="text1"/>
@@ -80,9 +51,165 @@
           <w:sz w:val="24"/>
           <w:szCs w:val="24"/>
         </w:rPr>
-        <w:t xml:space="preserve">BLS Current Population Survey, </w:t>
-      </w:r>
-      <w:r>
+        <w:t>Responsibilities:</w:t>
+      </w:r>
+    </w:p>
+    <w:p>
+      <w:pPr>
+        <w:rPr>
+          <w:rFonts w:cstheme="minorHAnsi"/>
+          <w:color w:val="000000" w:themeColor="text1"/>
+          <w:sz w:val="24"/>
+          <w:szCs w:val="24"/>
+        </w:rPr>
+      </w:pPr>
+      <w:r>
+        <w:rPr>
+          <w:rFonts w:cstheme="minorHAnsi"/>
+          <w:color w:val="000000" w:themeColor="text1"/>
+          <w:sz w:val="24"/>
+          <w:szCs w:val="24"/>
+        </w:rPr>
+        <w:t xml:space="preserve">MICHAL:  Question 1: base data on employment of women and POC in higher level </w:t>
+      </w:r>
+      <w:proofErr w:type="spellStart"/>
+      <w:r>
+        <w:rPr>
+          <w:rFonts w:cstheme="minorHAnsi"/>
+          <w:color w:val="000000" w:themeColor="text1"/>
+          <w:sz w:val="24"/>
+          <w:szCs w:val="24"/>
+        </w:rPr>
+        <w:t>postitions</w:t>
+      </w:r>
+      <w:proofErr w:type="spellEnd"/>
+      <w:r>
+        <w:rPr>
+          <w:rFonts w:cstheme="minorHAnsi"/>
+          <w:color w:val="000000" w:themeColor="text1"/>
+          <w:sz w:val="24"/>
+          <w:szCs w:val="24"/>
+        </w:rPr>
+        <w:t xml:space="preserve"> and associated analysis and charts, 2010-2019, plus prediction for 2030</w:t>
+      </w:r>
+    </w:p>
+    <w:p>
+      <w:pPr>
+        <w:rPr>
+          <w:rFonts w:cstheme="minorHAnsi"/>
+          <w:color w:val="000000" w:themeColor="text1"/>
+          <w:sz w:val="24"/>
+          <w:szCs w:val="24"/>
+        </w:rPr>
+      </w:pPr>
+    </w:p>
+    <w:p>
+      <w:pPr>
+        <w:rPr>
+          <w:rFonts w:cstheme="minorHAnsi"/>
+          <w:color w:val="000000" w:themeColor="text1"/>
+          <w:sz w:val="24"/>
+          <w:szCs w:val="24"/>
+        </w:rPr>
+      </w:pPr>
+      <w:r>
+        <w:rPr>
+          <w:rFonts w:cstheme="minorHAnsi"/>
+          <w:color w:val="000000" w:themeColor="text1"/>
+          <w:sz w:val="24"/>
+          <w:szCs w:val="24"/>
+        </w:rPr>
+        <w:t>ANISHA:  Education and Veteran Status, 2019 and analysis of any correlation with representation of women and POC in professional and managerial jobs</w:t>
+      </w:r>
+    </w:p>
+    <w:p>
+      <w:pPr>
+        <w:rPr>
+          <w:rFonts w:cstheme="minorHAnsi"/>
+          <w:color w:val="000000" w:themeColor="text1"/>
+          <w:sz w:val="24"/>
+          <w:szCs w:val="24"/>
+        </w:rPr>
+      </w:pPr>
+    </w:p>
+    <w:p>
+      <w:pPr>
+        <w:rPr>
+          <w:rFonts w:cstheme="minorHAnsi"/>
+          <w:color w:val="000000" w:themeColor="text1"/>
+          <w:sz w:val="24"/>
+          <w:szCs w:val="24"/>
+        </w:rPr>
+      </w:pPr>
+      <w:r>
+        <w:rPr>
+          <w:rFonts w:cstheme="minorHAnsi"/>
+          <w:color w:val="000000" w:themeColor="text1"/>
+          <w:sz w:val="24"/>
+          <w:szCs w:val="24"/>
+        </w:rPr>
+        <w:t xml:space="preserve">ALEXANDRA:  Age and Family Status, 2019 </w:t>
+      </w:r>
+      <w:r>
+        <w:rPr>
+          <w:rFonts w:cstheme="minorHAnsi"/>
+          <w:color w:val="000000" w:themeColor="text1"/>
+          <w:sz w:val="24"/>
+          <w:szCs w:val="24"/>
+        </w:rPr>
+        <w:t>and analysis of any correlation with representation of women and POC in professional and managerial jobs</w:t>
+      </w:r>
+    </w:p>
+    <w:p>
+      <w:pPr>
+        <w:rPr>
+          <w:rFonts w:cstheme="minorHAnsi"/>
+          <w:color w:val="000000" w:themeColor="text1"/>
+          <w:sz w:val="24"/>
+          <w:szCs w:val="24"/>
+        </w:rPr>
+      </w:pPr>
+    </w:p>
+    <w:p>
+      <w:pPr>
+        <w:rPr>
+          <w:rFonts w:cstheme="minorHAnsi"/>
+          <w:color w:val="000000" w:themeColor="text1"/>
+          <w:sz w:val="24"/>
+          <w:szCs w:val="24"/>
+        </w:rPr>
+      </w:pPr>
+      <w:r>
+        <w:rPr>
+          <w:rFonts w:cstheme="minorHAnsi"/>
+          <w:color w:val="000000" w:themeColor="text1"/>
+          <w:sz w:val="24"/>
+          <w:szCs w:val="24"/>
+        </w:rPr>
+        <w:t xml:space="preserve">RAVI:  Industry and Youth Employment, 2019 </w:t>
+      </w:r>
+      <w:r>
+        <w:rPr>
+          <w:rFonts w:cstheme="minorHAnsi"/>
+          <w:color w:val="000000" w:themeColor="text1"/>
+          <w:sz w:val="24"/>
+          <w:szCs w:val="24"/>
+        </w:rPr>
+        <w:t>and analysis of any correlation with representation of women and POC in professional and managerial jobs</w:t>
+      </w:r>
+    </w:p>
+    <w:p>
+      <w:pPr>
+        <w:rPr>
+          <w:rFonts w:cstheme="minorHAnsi"/>
+          <w:color w:val="000000" w:themeColor="text1"/>
+          <w:sz w:val="24"/>
+          <w:szCs w:val="24"/>
+        </w:rPr>
+      </w:pPr>
+    </w:p>
+    <w:p>
+      <w:pPr>
         <w:rPr>
           <w:rFonts w:cstheme="minorHAnsi"/>
           <w:b/>
@@ -91,8 +218,7 @@
           <w:sz w:val="24"/>
           <w:szCs w:val="24"/>
         </w:rPr>
-        <w:t xml:space="preserve">Labor Force Statistics </w:t>
-      </w:r>
+      </w:pPr>
       <w:r>
         <w:rPr>
           <w:rFonts w:cstheme="minorHAnsi"/>
@@ -102,6 +228,61 @@
           <w:sz w:val="24"/>
           <w:szCs w:val="24"/>
         </w:rPr>
+        <w:t>Data sources:</w:t>
+      </w:r>
+    </w:p>
+    <w:p>
+      <w:pPr>
+        <w:rPr>
+          <w:rFonts w:cstheme="minorHAnsi"/>
+          <w:color w:val="000000" w:themeColor="text1"/>
+          <w:sz w:val="24"/>
+          <w:szCs w:val="24"/>
+        </w:rPr>
+      </w:pPr>
+    </w:p>
+    <w:p>
+      <w:pPr>
+        <w:rPr>
+          <w:rFonts w:cstheme="minorHAnsi"/>
+          <w:b/>
+          <w:bCs/>
+          <w:color w:val="000000" w:themeColor="text1"/>
+          <w:sz w:val="24"/>
+          <w:szCs w:val="24"/>
+        </w:rPr>
+      </w:pPr>
+      <w:r>
+        <w:rPr>
+          <w:rFonts w:cstheme="minorHAnsi"/>
+          <w:b/>
+          <w:bCs/>
+          <w:color w:val="000000" w:themeColor="text1"/>
+          <w:sz w:val="24"/>
+          <w:szCs w:val="24"/>
+        </w:rPr>
+        <w:t xml:space="preserve">BLS Current Population Survey, </w:t>
+      </w:r>
+      <w:r>
+        <w:rPr>
+          <w:rFonts w:cstheme="minorHAnsi"/>
+          <w:b/>
+          <w:bCs/>
+          <w:color w:val="000000" w:themeColor="text1"/>
+          <w:sz w:val="24"/>
+          <w:szCs w:val="24"/>
+        </w:rPr>
+        <w:t xml:space="preserve">Labor Force Statistics </w:t>
+      </w:r>
+      <w:r>
+        <w:rPr>
+          <w:rFonts w:cstheme="minorHAnsi"/>
+          <w:b/>
+          <w:bCs/>
+          <w:color w:val="000000" w:themeColor="text1"/>
+          <w:sz w:val="24"/>
+          <w:szCs w:val="24"/>
+        </w:rPr>
         <w:t>annual tables:</w:t>
       </w:r>
     </w:p>
@@ -123,7 +304,7 @@
         </w:rPr>
         <w:t xml:space="preserve">(for list of tables: </w:t>
       </w:r>
-      <w:hyperlink r:id="rId5" w:history="1">
+      <w:hyperlink r:id="rId5" w:anchor="empstat" w:history="1">
         <w:r>
           <w:rPr>
             <w:rStyle w:val="Hyperlink"/>

</xml_diff>